<commit_message>
Adds updated resubmission document
</commit_message>
<xml_diff>
--- a/Resubmission_Screenshots/eCommerce_User_Order_Worflow.docx
+++ b/Resubmission_Screenshots/eCommerce_User_Order_Worflow.docx
@@ -56,8 +56,30 @@
       </w:r>
     </w:p>
     <w:p/>
-    <w:p>
-      <w:r>
+    <w:p/>
+    <w:p/>
+    <w:p/>
+    <w:p/>
+    <w:p/>
+    <w:p/>
+    <w:p/>
+    <w:p/>
+    <w:p/>
+    <w:p/>
+    <w:p/>
+    <w:p/>
+    <w:p/>
+    <w:p/>
+    <w:p/>
+    <w:p/>
+    <w:p/>
+    <w:p/>
+    <w:p/>
+    <w:p/>
+    <w:p/>
+    <w:p>
+      <w:r>
+        <w:lastRenderedPageBreak/>
         <w:t>Login and get back JWT Token:</w:t>
       </w:r>
     </w:p>
@@ -66,7 +88,6 @@
         <w:rPr>
           <w:noProof/>
         </w:rPr>
-        <w:lastRenderedPageBreak/>
         <w:drawing>
           <wp:inline distT="0" distB="0" distL="0" distR="0" wp14:anchorId="79D961BD" wp14:editId="00EB6513">
             <wp:extent cx="5943600" cy="4122420"/>
@@ -111,8 +132,29 @@
       </w:r>
     </w:p>
     <w:p/>
-    <w:p>
-      <w:r>
+    <w:p/>
+    <w:p/>
+    <w:p/>
+    <w:p/>
+    <w:p/>
+    <w:p/>
+    <w:p/>
+    <w:p/>
+    <w:p/>
+    <w:p/>
+    <w:p/>
+    <w:p/>
+    <w:p/>
+    <w:p/>
+    <w:p/>
+    <w:p/>
+    <w:p/>
+    <w:p/>
+    <w:p/>
+    <w:p/>
+    <w:p>
+      <w:r>
+        <w:lastRenderedPageBreak/>
         <w:t>Look-up an item by ID:</w:t>
       </w:r>
     </w:p>
@@ -121,7 +163,6 @@
         <w:rPr>
           <w:noProof/>
         </w:rPr>
-        <w:lastRenderedPageBreak/>
         <w:drawing>
           <wp:inline distT="0" distB="0" distL="0" distR="0" wp14:anchorId="7F1859DE" wp14:editId="21A68808">
             <wp:extent cx="5943600" cy="4116705"/>
@@ -165,7 +206,6 @@
         </w:drawing>
       </w:r>
     </w:p>
-    <w:p/>
     <w:p/>
     <w:p/>
     <w:p/>
@@ -317,8 +357,27 @@
       </w:r>
     </w:p>
     <w:p/>
-    <w:p>
-      <w:r>
+    <w:p/>
+    <w:p/>
+    <w:p/>
+    <w:p/>
+    <w:p/>
+    <w:p/>
+    <w:p/>
+    <w:p/>
+    <w:p/>
+    <w:p/>
+    <w:p/>
+    <w:p/>
+    <w:p/>
+    <w:p/>
+    <w:p/>
+    <w:p/>
+    <w:p/>
+    <w:p/>
+    <w:p>
+      <w:r>
+        <w:lastRenderedPageBreak/>
         <w:t>Submit the order:</w:t>
       </w:r>
     </w:p>
@@ -327,7 +386,6 @@
         <w:rPr>
           <w:noProof/>
         </w:rPr>
-        <w:lastRenderedPageBreak/>
         <w:drawing>
           <wp:inline distT="0" distB="0" distL="0" distR="0" wp14:anchorId="045226B6" wp14:editId="593DFF8F">
             <wp:extent cx="5943600" cy="4135755"/>
@@ -371,7 +429,6 @@
         </w:drawing>
       </w:r>
     </w:p>
-    <w:p/>
     <w:p/>
     <w:p/>
     <w:p/>

</xml_diff>

<commit_message>
Updates resubmission screenshots with output from Splunk queries
</commit_message>
<xml_diff>
--- a/Resubmission_Screenshots/eCommerce_User_Order_Worflow.docx
+++ b/Resubmission_Screenshots/eCommerce_User_Order_Worflow.docx
@@ -491,6 +491,196 @@
                     <a:xfrm>
                       <a:off x="0" y="0"/>
                       <a:ext cx="5943600" cy="3883660"/>
+                    </a:xfrm>
+                    <a:prstGeom prst="rect">
+                      <a:avLst/>
+                    </a:prstGeom>
+                  </pic:spPr>
+                </pic:pic>
+              </a:graphicData>
+            </a:graphic>
+          </wp:inline>
+        </w:drawing>
+      </w:r>
+    </w:p>
+    <w:p/>
+    <w:p/>
+    <w:p/>
+    <w:p/>
+    <w:p/>
+    <w:p/>
+    <w:p/>
+    <w:p/>
+    <w:p/>
+    <w:p/>
+    <w:p/>
+    <w:p/>
+    <w:p/>
+    <w:p/>
+    <w:p/>
+    <w:p/>
+    <w:p/>
+    <w:p/>
+    <w:p/>
+    <w:p/>
+    <w:p/>
+    <w:p/>
+    <w:p>
+      <w:r>
+        <w:lastRenderedPageBreak/>
+        <w:t>Splunk logs</w:t>
+      </w:r>
+    </w:p>
+    <w:p/>
+    <w:p>
+      <w:r>
+        <w:t>User creation:</w:t>
+      </w:r>
+    </w:p>
+    <w:p>
+      <w:r>
+        <w:rPr>
+          <w:noProof/>
+        </w:rPr>
+        <w:drawing>
+          <wp:inline distT="0" distB="0" distL="0" distR="0" wp14:anchorId="07537FA0" wp14:editId="667EC705">
+            <wp:extent cx="5943600" cy="2099945"/>
+            <wp:effectExtent l="0" t="0" r="0" b="0"/>
+            <wp:docPr id="3" name="Picture 3" descr="Graphical user interface, text, application&#10;&#10;Description automatically generated"/>
+            <wp:cNvGraphicFramePr>
+              <a:graphicFrameLocks xmlns:a="http://schemas.openxmlformats.org/drawingml/2006/main" noChangeAspect="1"/>
+            </wp:cNvGraphicFramePr>
+            <a:graphic xmlns:a="http://schemas.openxmlformats.org/drawingml/2006/main">
+              <a:graphicData uri="http://schemas.openxmlformats.org/drawingml/2006/picture">
+                <pic:pic xmlns:pic="http://schemas.openxmlformats.org/drawingml/2006/picture">
+                  <pic:nvPicPr>
+                    <pic:cNvPr id="3" name="Picture 3" descr="Graphical user interface, text, application&#10;&#10;Description automatically generated"/>
+                    <pic:cNvPicPr/>
+                  </pic:nvPicPr>
+                  <pic:blipFill>
+                    <a:blip r:embed="rId11" cstate="print">
+                      <a:extLst>
+                        <a:ext uri="{28A0092B-C50C-407E-A947-70E740481C1C}">
+                          <a14:useLocalDpi xmlns:a14="http://schemas.microsoft.com/office/drawing/2010/main" val="0"/>
+                        </a:ext>
+                      </a:extLst>
+                    </a:blip>
+                    <a:stretch>
+                      <a:fillRect/>
+                    </a:stretch>
+                  </pic:blipFill>
+                  <pic:spPr>
+                    <a:xfrm>
+                      <a:off x="0" y="0"/>
+                      <a:ext cx="5943600" cy="2099945"/>
+                    </a:xfrm>
+                    <a:prstGeom prst="rect">
+                      <a:avLst/>
+                    </a:prstGeom>
+                  </pic:spPr>
+                </pic:pic>
+              </a:graphicData>
+            </a:graphic>
+          </wp:inline>
+        </w:drawing>
+      </w:r>
+    </w:p>
+    <w:p/>
+    <w:p>
+      <w:r>
+        <w:t>Adding items to cart:</w:t>
+      </w:r>
+    </w:p>
+    <w:p>
+      <w:r>
+        <w:rPr>
+          <w:noProof/>
+        </w:rPr>
+        <w:drawing>
+          <wp:inline distT="0" distB="0" distL="0" distR="0" wp14:anchorId="38DC6A88" wp14:editId="6FE8478C">
+            <wp:extent cx="5943600" cy="2023110"/>
+            <wp:effectExtent l="0" t="0" r="0" b="0"/>
+            <wp:docPr id="9" name="Picture 9" descr="Graphical user interface, text, application, email&#10;&#10;Description automatically generated"/>
+            <wp:cNvGraphicFramePr>
+              <a:graphicFrameLocks xmlns:a="http://schemas.openxmlformats.org/drawingml/2006/main" noChangeAspect="1"/>
+            </wp:cNvGraphicFramePr>
+            <a:graphic xmlns:a="http://schemas.openxmlformats.org/drawingml/2006/main">
+              <a:graphicData uri="http://schemas.openxmlformats.org/drawingml/2006/picture">
+                <pic:pic xmlns:pic="http://schemas.openxmlformats.org/drawingml/2006/picture">
+                  <pic:nvPicPr>
+                    <pic:cNvPr id="9" name="Picture 9" descr="Graphical user interface, text, application, email&#10;&#10;Description automatically generated"/>
+                    <pic:cNvPicPr/>
+                  </pic:nvPicPr>
+                  <pic:blipFill>
+                    <a:blip r:embed="rId12" cstate="print">
+                      <a:extLst>
+                        <a:ext uri="{28A0092B-C50C-407E-A947-70E740481C1C}">
+                          <a14:useLocalDpi xmlns:a14="http://schemas.microsoft.com/office/drawing/2010/main" val="0"/>
+                        </a:ext>
+                      </a:extLst>
+                    </a:blip>
+                    <a:stretch>
+                      <a:fillRect/>
+                    </a:stretch>
+                  </pic:blipFill>
+                  <pic:spPr>
+                    <a:xfrm>
+                      <a:off x="0" y="0"/>
+                      <a:ext cx="5943600" cy="2023110"/>
+                    </a:xfrm>
+                    <a:prstGeom prst="rect">
+                      <a:avLst/>
+                    </a:prstGeom>
+                  </pic:spPr>
+                </pic:pic>
+              </a:graphicData>
+            </a:graphic>
+          </wp:inline>
+        </w:drawing>
+      </w:r>
+    </w:p>
+    <w:p/>
+    <w:p>
+      <w:r>
+        <w:t>Submitting the order:</w:t>
+      </w:r>
+    </w:p>
+    <w:p>
+      <w:r>
+        <w:rPr>
+          <w:noProof/>
+        </w:rPr>
+        <w:drawing>
+          <wp:inline distT="0" distB="0" distL="0" distR="0" wp14:anchorId="4E89DD17" wp14:editId="757EF578">
+            <wp:extent cx="5943600" cy="1752600"/>
+            <wp:effectExtent l="0" t="0" r="0" b="0"/>
+            <wp:docPr id="10" name="Picture 10" descr="Graphical user interface, text, application&#10;&#10;Description automatically generated"/>
+            <wp:cNvGraphicFramePr>
+              <a:graphicFrameLocks xmlns:a="http://schemas.openxmlformats.org/drawingml/2006/main" noChangeAspect="1"/>
+            </wp:cNvGraphicFramePr>
+            <a:graphic xmlns:a="http://schemas.openxmlformats.org/drawingml/2006/main">
+              <a:graphicData uri="http://schemas.openxmlformats.org/drawingml/2006/picture">
+                <pic:pic xmlns:pic="http://schemas.openxmlformats.org/drawingml/2006/picture">
+                  <pic:nvPicPr>
+                    <pic:cNvPr id="10" name="Picture 10" descr="Graphical user interface, text, application&#10;&#10;Description automatically generated"/>
+                    <pic:cNvPicPr/>
+                  </pic:nvPicPr>
+                  <pic:blipFill>
+                    <a:blip r:embed="rId13" cstate="print">
+                      <a:extLst>
+                        <a:ext uri="{28A0092B-C50C-407E-A947-70E740481C1C}">
+                          <a14:useLocalDpi xmlns:a14="http://schemas.microsoft.com/office/drawing/2010/main" val="0"/>
+                        </a:ext>
+                      </a:extLst>
+                    </a:blip>
+                    <a:stretch>
+                      <a:fillRect/>
+                    </a:stretch>
+                  </pic:blipFill>
+                  <pic:spPr>
+                    <a:xfrm>
+                      <a:off x="0" y="0"/>
+                      <a:ext cx="5943600" cy="1752600"/>
                     </a:xfrm>
                     <a:prstGeom prst="rect">
                       <a:avLst/>

</xml_diff>